<commit_message>
Actualizacion de documentación Leonel Aranda
</commit_message>
<xml_diff>
--- a/Leonel_Aranda/1.2_APT122_DiarioReflexionFase1_Leonel-Aranda.docx
+++ b/Leonel_Aranda/1.2_APT122_DiarioReflexionFase1_Leonel-Aranda.docx
@@ -394,7 +394,47 @@
                 <w:sz w:val="24"/>
                 <w:szCs w:val="24"/>
               </w:rPr>
-              <w:t>También los ramos que mas me gustaron fueron los de programación, aunque encontré que fueron muy superficiales y me habría gustado que profundizaran mas en cada lenguaje, también que la elección de los lenguajes hubiera sido con lenguajes utilizados hoy en día.</w:t>
+              <w:t xml:space="preserve">También los ramos que </w:t>
+            </w:r>
+            <w:proofErr w:type="spellStart"/>
+            <w:r>
+              <w:rPr>
+                <w:rFonts w:eastAsiaTheme="majorEastAsia"/>
+                <w:color w:val="767171" w:themeColor="background2" w:themeShade="80"/>
+                <w:sz w:val="24"/>
+                <w:szCs w:val="24"/>
+              </w:rPr>
+              <w:t>mas</w:t>
+            </w:r>
+            <w:proofErr w:type="spellEnd"/>
+            <w:r>
+              <w:rPr>
+                <w:rFonts w:eastAsiaTheme="majorEastAsia"/>
+                <w:color w:val="767171" w:themeColor="background2" w:themeShade="80"/>
+                <w:sz w:val="24"/>
+                <w:szCs w:val="24"/>
+              </w:rPr>
+              <w:t xml:space="preserve"> me gustaron fueron los de programación, aunque encontré que fueron muy superficiales y me habría gustado que profundizaran </w:t>
+            </w:r>
+            <w:proofErr w:type="spellStart"/>
+            <w:r>
+              <w:rPr>
+                <w:rFonts w:eastAsiaTheme="majorEastAsia"/>
+                <w:color w:val="767171" w:themeColor="background2" w:themeShade="80"/>
+                <w:sz w:val="24"/>
+                <w:szCs w:val="24"/>
+              </w:rPr>
+              <w:t>mas</w:t>
+            </w:r>
+            <w:proofErr w:type="spellEnd"/>
+            <w:r>
+              <w:rPr>
+                <w:rFonts w:eastAsiaTheme="majorEastAsia"/>
+                <w:color w:val="767171" w:themeColor="background2" w:themeShade="80"/>
+                <w:sz w:val="24"/>
+                <w:szCs w:val="24"/>
+              </w:rPr>
+              <w:t xml:space="preserve"> en cada lenguaje, también que la elección de los lenguajes hubiera sido con lenguajes utilizados hoy en día.</w:t>
             </w:r>
           </w:p>
           <w:p>
@@ -475,7 +515,47 @@
                 <w:sz w:val="24"/>
                 <w:szCs w:val="24"/>
               </w:rPr>
-              <w:t>En el campo laboral no se que tan valiosos sean, pero a nivel personal y profesional si lo son, por otro lado, en el último semestre ha estado ofreciendo una serie de certificaciones con instituciones que se dedican a esto y encuentro que estas si tienen mucho valor, ya que aparte son herramientas utilizadas hoy en día.</w:t>
+              <w:t xml:space="preserve">En el campo laboral no </w:t>
+            </w:r>
+            <w:proofErr w:type="spellStart"/>
+            <w:r>
+              <w:rPr>
+                <w:rFonts w:eastAsiaTheme="majorEastAsia"/>
+                <w:color w:val="767171" w:themeColor="background2" w:themeShade="80"/>
+                <w:sz w:val="24"/>
+                <w:szCs w:val="24"/>
+              </w:rPr>
+              <w:t>se</w:t>
+            </w:r>
+            <w:proofErr w:type="spellEnd"/>
+            <w:r>
+              <w:rPr>
+                <w:rFonts w:eastAsiaTheme="majorEastAsia"/>
+                <w:color w:val="767171" w:themeColor="background2" w:themeShade="80"/>
+                <w:sz w:val="24"/>
+                <w:szCs w:val="24"/>
+              </w:rPr>
+              <w:t xml:space="preserve"> </w:t>
+            </w:r>
+            <w:proofErr w:type="spellStart"/>
+            <w:r>
+              <w:rPr>
+                <w:rFonts w:eastAsiaTheme="majorEastAsia"/>
+                <w:color w:val="767171" w:themeColor="background2" w:themeShade="80"/>
+                <w:sz w:val="24"/>
+                <w:szCs w:val="24"/>
+              </w:rPr>
+              <w:t>que</w:t>
+            </w:r>
+            <w:proofErr w:type="spellEnd"/>
+            <w:r>
+              <w:rPr>
+                <w:rFonts w:eastAsiaTheme="majorEastAsia"/>
+                <w:color w:val="767171" w:themeColor="background2" w:themeShade="80"/>
+                <w:sz w:val="24"/>
+                <w:szCs w:val="24"/>
+              </w:rPr>
+              <w:t xml:space="preserve"> tan valiosos sean, pero a nivel personal y profesional si lo son, por otro lado, en el último semestre ha estado ofreciendo una serie de certificaciones con instituciones que se dedican a esto y encuentro que estas si tienen mucho valor, ya que aparte son herramientas utilizadas hoy en día.</w:t>
             </w:r>
           </w:p>
           <w:p>
@@ -822,6 +902,736 @@
           </w:p>
           <w:p>
             <w:pPr>
+              <w:pStyle w:val="Prrafodelista"/>
+              <w:numPr>
+                <w:ilvl w:val="0"/>
+                <w:numId w:val="43"/>
+              </w:numPr>
+              <w:tabs>
+                <w:tab w:val="left" w:pos="454"/>
+              </w:tabs>
+              <w:jc w:val="both"/>
+              <w:rPr>
+                <w:rFonts w:eastAsiaTheme="majorEastAsia"/>
+                <w:color w:val="00B050"/>
+                <w:sz w:val="24"/>
+                <w:szCs w:val="24"/>
+              </w:rPr>
+            </w:pPr>
+            <w:r>
+              <w:rPr>
+                <w:rFonts w:eastAsiaTheme="majorEastAsia"/>
+                <w:color w:val="00B050"/>
+                <w:sz w:val="24"/>
+                <w:szCs w:val="24"/>
+              </w:rPr>
+              <w:t xml:space="preserve">Administrar la configuración de ambientes, servicios de aplicaciones y bases de datos en un entorno empresarial a fin de habilitar operatividad o asegurar la continuidad de los sistemas que apoyan los procesos de negocio </w:t>
+            </w:r>
+            <w:r>
+              <w:rPr>
+                <w:rFonts w:eastAsiaTheme="majorEastAsia"/>
+                <w:color w:val="00B050"/>
+                <w:sz w:val="24"/>
+                <w:szCs w:val="24"/>
+              </w:rPr>
+              <w:t>de acuerdo con</w:t>
+            </w:r>
+            <w:r>
+              <w:rPr>
+                <w:rFonts w:eastAsiaTheme="majorEastAsia"/>
+                <w:color w:val="00B050"/>
+                <w:sz w:val="24"/>
+                <w:szCs w:val="24"/>
+              </w:rPr>
+              <w:t xml:space="preserve"> los estándares definidos por la industria.</w:t>
+            </w:r>
+          </w:p>
+          <w:p>
+            <w:pPr>
+              <w:pStyle w:val="Prrafodelista"/>
+              <w:numPr>
+                <w:ilvl w:val="0"/>
+                <w:numId w:val="43"/>
+              </w:numPr>
+              <w:tabs>
+                <w:tab w:val="left" w:pos="454"/>
+              </w:tabs>
+              <w:jc w:val="both"/>
+              <w:rPr>
+                <w:rFonts w:eastAsiaTheme="majorEastAsia"/>
+                <w:color w:val="FF0000"/>
+                <w:sz w:val="24"/>
+                <w:szCs w:val="24"/>
+              </w:rPr>
+            </w:pPr>
+            <w:r>
+              <w:rPr>
+                <w:rFonts w:eastAsiaTheme="majorEastAsia"/>
+                <w:color w:val="FF0000"/>
+                <w:sz w:val="24"/>
+                <w:szCs w:val="24"/>
+              </w:rPr>
+              <w:t xml:space="preserve">Ofrecer propuestas de solución informática analizando de forma integral los procesos </w:t>
+            </w:r>
+            <w:r>
+              <w:rPr>
+                <w:rFonts w:eastAsiaTheme="majorEastAsia"/>
+                <w:color w:val="FF0000"/>
+                <w:sz w:val="24"/>
+                <w:szCs w:val="24"/>
+              </w:rPr>
+              <w:t>de acuerdo con</w:t>
+            </w:r>
+            <w:r>
+              <w:rPr>
+                <w:rFonts w:eastAsiaTheme="majorEastAsia"/>
+                <w:color w:val="FF0000"/>
+                <w:sz w:val="24"/>
+                <w:szCs w:val="24"/>
+              </w:rPr>
+              <w:t xml:space="preserve"> los requerimientos de la organización.</w:t>
+            </w:r>
+          </w:p>
+          <w:p>
+            <w:pPr>
+              <w:numPr>
+                <w:ilvl w:val="0"/>
+                <w:numId w:val="41"/>
+              </w:numPr>
+              <w:tabs>
+                <w:tab w:val="left" w:pos="454"/>
+              </w:tabs>
+              <w:jc w:val="both"/>
+              <w:rPr>
+                <w:rFonts w:eastAsiaTheme="majorEastAsia"/>
+                <w:color w:val="00B050"/>
+                <w:sz w:val="24"/>
+                <w:szCs w:val="24"/>
+              </w:rPr>
+            </w:pPr>
+            <w:r>
+              <w:rPr>
+                <w:rFonts w:eastAsiaTheme="majorEastAsia"/>
+                <w:color w:val="00B050"/>
+                <w:sz w:val="24"/>
+                <w:szCs w:val="24"/>
+              </w:rPr>
+              <w:t>Desarrollar una solución de software utilizando técnicas que permitan sistematizar el proceso de desarrollo y mantenimiento, asegurando el logro de los objetivos.</w:t>
+            </w:r>
+          </w:p>
+          <w:p>
+            <w:pPr>
+              <w:numPr>
+                <w:ilvl w:val="0"/>
+                <w:numId w:val="41"/>
+              </w:numPr>
+              <w:tabs>
+                <w:tab w:val="left" w:pos="454"/>
+              </w:tabs>
+              <w:jc w:val="both"/>
+              <w:rPr>
+                <w:rFonts w:eastAsiaTheme="majorEastAsia"/>
+                <w:color w:val="00B050"/>
+                <w:sz w:val="24"/>
+                <w:szCs w:val="24"/>
+              </w:rPr>
+            </w:pPr>
+            <w:r>
+              <w:rPr>
+                <w:rFonts w:eastAsiaTheme="majorEastAsia"/>
+                <w:color w:val="00B050"/>
+                <w:sz w:val="24"/>
+                <w:szCs w:val="24"/>
+              </w:rPr>
+              <w:t>Construir Modelos de datos para soportar los requerimientos de la organización acuerdo a un diseño definido y escalable en el tiempo.</w:t>
+            </w:r>
+          </w:p>
+          <w:p>
+            <w:pPr>
+              <w:numPr>
+                <w:ilvl w:val="0"/>
+                <w:numId w:val="41"/>
+              </w:numPr>
+              <w:tabs>
+                <w:tab w:val="left" w:pos="454"/>
+              </w:tabs>
+              <w:jc w:val="both"/>
+              <w:rPr>
+                <w:rFonts w:eastAsiaTheme="majorEastAsia"/>
+                <w:color w:val="00B050"/>
+                <w:sz w:val="24"/>
+                <w:szCs w:val="24"/>
+              </w:rPr>
+            </w:pPr>
+            <w:r>
+              <w:rPr>
+                <w:rFonts w:eastAsiaTheme="majorEastAsia"/>
+                <w:color w:val="00B050"/>
+                <w:sz w:val="24"/>
+                <w:szCs w:val="24"/>
+              </w:rPr>
+              <w:t xml:space="preserve">Programar consultas o rutinas para manipular información de una base de datos </w:t>
+            </w:r>
+            <w:r>
+              <w:rPr>
+                <w:rFonts w:eastAsiaTheme="majorEastAsia"/>
+                <w:color w:val="00B050"/>
+                <w:sz w:val="24"/>
+                <w:szCs w:val="24"/>
+              </w:rPr>
+              <w:t>de acuerdo con</w:t>
+            </w:r>
+            <w:r>
+              <w:rPr>
+                <w:rFonts w:eastAsiaTheme="majorEastAsia"/>
+                <w:color w:val="00B050"/>
+                <w:sz w:val="24"/>
+                <w:szCs w:val="24"/>
+              </w:rPr>
+              <w:t xml:space="preserve"> los requerimientos de la organización.</w:t>
+            </w:r>
+          </w:p>
+          <w:p>
+            <w:pPr>
+              <w:numPr>
+                <w:ilvl w:val="0"/>
+                <w:numId w:val="41"/>
+              </w:numPr>
+              <w:tabs>
+                <w:tab w:val="left" w:pos="454"/>
+              </w:tabs>
+              <w:jc w:val="both"/>
+              <w:rPr>
+                <w:rFonts w:eastAsiaTheme="majorEastAsia"/>
+                <w:color w:val="FF0000"/>
+                <w:sz w:val="24"/>
+                <w:szCs w:val="24"/>
+              </w:rPr>
+            </w:pPr>
+            <w:r>
+              <w:rPr>
+                <w:rFonts w:eastAsiaTheme="majorEastAsia"/>
+                <w:color w:val="FF0000"/>
+                <w:sz w:val="24"/>
+                <w:szCs w:val="24"/>
+              </w:rPr>
+              <w:t>Construir programas y rutinas de variada complejidad para dar solución a requerimientos de la organización, acordes a tecnologías de mercado y utilizando buenas prácticas de codificación.</w:t>
+            </w:r>
+          </w:p>
+          <w:p>
+            <w:pPr>
+              <w:numPr>
+                <w:ilvl w:val="0"/>
+                <w:numId w:val="41"/>
+              </w:numPr>
+              <w:tabs>
+                <w:tab w:val="left" w:pos="454"/>
+              </w:tabs>
+              <w:jc w:val="both"/>
+              <w:rPr>
+                <w:rFonts w:eastAsiaTheme="majorEastAsia"/>
+                <w:color w:val="FF0000"/>
+                <w:sz w:val="24"/>
+                <w:szCs w:val="24"/>
+              </w:rPr>
+            </w:pPr>
+            <w:r>
+              <w:rPr>
+                <w:rFonts w:eastAsiaTheme="majorEastAsia"/>
+                <w:color w:val="FF0000"/>
+                <w:sz w:val="24"/>
+                <w:szCs w:val="24"/>
+              </w:rPr>
+              <w:t>Realizar pruebas de certificación tanto de los productos como de los procesos utilizando buenas prácticas definidas por la industria.</w:t>
+            </w:r>
+          </w:p>
+          <w:p>
+            <w:pPr>
+              <w:numPr>
+                <w:ilvl w:val="0"/>
+                <w:numId w:val="41"/>
+              </w:numPr>
+              <w:tabs>
+                <w:tab w:val="left" w:pos="454"/>
+              </w:tabs>
+              <w:jc w:val="both"/>
+              <w:rPr>
+                <w:rFonts w:eastAsiaTheme="majorEastAsia"/>
+                <w:color w:val="FF0000"/>
+                <w:sz w:val="24"/>
+                <w:szCs w:val="24"/>
+              </w:rPr>
+            </w:pPr>
+            <w:r>
+              <w:rPr>
+                <w:rFonts w:eastAsiaTheme="majorEastAsia"/>
+                <w:color w:val="FF0000"/>
+                <w:sz w:val="24"/>
+                <w:szCs w:val="24"/>
+              </w:rPr>
+              <w:t>Construir el modelo arquitectónico de una solución sistémica que soporte los procesos de negocio de acuerdo los requerimientos de la organización y estándares industria.</w:t>
+            </w:r>
+          </w:p>
+          <w:p>
+            <w:pPr>
+              <w:numPr>
+                <w:ilvl w:val="0"/>
+                <w:numId w:val="41"/>
+              </w:numPr>
+              <w:tabs>
+                <w:tab w:val="left" w:pos="454"/>
+              </w:tabs>
+              <w:jc w:val="both"/>
+              <w:rPr>
+                <w:rFonts w:eastAsiaTheme="majorEastAsia"/>
+                <w:color w:val="00B050"/>
+                <w:sz w:val="24"/>
+                <w:szCs w:val="24"/>
+              </w:rPr>
+            </w:pPr>
+            <w:r>
+              <w:rPr>
+                <w:rFonts w:eastAsiaTheme="majorEastAsia"/>
+                <w:color w:val="00B050"/>
+                <w:sz w:val="24"/>
+                <w:szCs w:val="24"/>
+              </w:rPr>
+              <w:t xml:space="preserve">Implementar soluciones sistémicas integrales para automatizar u optimizar procesos de negocio </w:t>
+            </w:r>
+            <w:r>
+              <w:rPr>
+                <w:rFonts w:eastAsiaTheme="majorEastAsia"/>
+                <w:color w:val="00B050"/>
+                <w:sz w:val="24"/>
+                <w:szCs w:val="24"/>
+              </w:rPr>
+              <w:t>de acuerdo con</w:t>
+            </w:r>
+            <w:r>
+              <w:rPr>
+                <w:rFonts w:eastAsiaTheme="majorEastAsia"/>
+                <w:color w:val="00B050"/>
+                <w:sz w:val="24"/>
+                <w:szCs w:val="24"/>
+              </w:rPr>
+              <w:t xml:space="preserve"> las necesidades de la organización.</w:t>
+            </w:r>
+          </w:p>
+          <w:p>
+            <w:pPr>
+              <w:numPr>
+                <w:ilvl w:val="0"/>
+                <w:numId w:val="41"/>
+              </w:numPr>
+              <w:tabs>
+                <w:tab w:val="left" w:pos="454"/>
+              </w:tabs>
+              <w:jc w:val="both"/>
+              <w:rPr>
+                <w:rFonts w:eastAsiaTheme="majorEastAsia"/>
+                <w:color w:val="00B050"/>
+                <w:sz w:val="24"/>
+                <w:szCs w:val="24"/>
+              </w:rPr>
+            </w:pPr>
+            <w:r>
+              <w:rPr>
+                <w:rFonts w:eastAsiaTheme="majorEastAsia"/>
+                <w:color w:val="00B050"/>
+                <w:sz w:val="24"/>
+                <w:szCs w:val="24"/>
+              </w:rPr>
+              <w:t>Resolver las vulnerabilidades sistémicas para asegurar que el software construido cumple las normas de seguridad exigidas por la industria.</w:t>
+            </w:r>
+          </w:p>
+          <w:p>
+            <w:pPr>
+              <w:numPr>
+                <w:ilvl w:val="0"/>
+                <w:numId w:val="41"/>
+              </w:numPr>
+              <w:tabs>
+                <w:tab w:val="left" w:pos="454"/>
+              </w:tabs>
+              <w:jc w:val="both"/>
+              <w:rPr>
+                <w:rFonts w:eastAsiaTheme="majorEastAsia"/>
+                <w:color w:val="00B050"/>
+                <w:sz w:val="24"/>
+                <w:szCs w:val="24"/>
+              </w:rPr>
+            </w:pPr>
+            <w:r>
+              <w:rPr>
+                <w:rFonts w:eastAsiaTheme="majorEastAsia"/>
+                <w:color w:val="00B050"/>
+                <w:sz w:val="24"/>
+                <w:szCs w:val="24"/>
+              </w:rPr>
+              <w:t xml:space="preserve">Gestionar proyectos informáticos, ofreciendo alternativas para la toma de decisiones </w:t>
+            </w:r>
+            <w:r>
+              <w:rPr>
+                <w:rFonts w:eastAsiaTheme="majorEastAsia"/>
+                <w:color w:val="00B050"/>
+                <w:sz w:val="24"/>
+                <w:szCs w:val="24"/>
+              </w:rPr>
+              <w:t>de acuerdo con</w:t>
+            </w:r>
+            <w:r>
+              <w:rPr>
+                <w:rFonts w:eastAsiaTheme="majorEastAsia"/>
+                <w:color w:val="00B050"/>
+                <w:sz w:val="24"/>
+                <w:szCs w:val="24"/>
+              </w:rPr>
+              <w:t xml:space="preserve"> los requerimientos de la organización.</w:t>
+            </w:r>
+          </w:p>
+          <w:p>
+            <w:pPr>
+              <w:numPr>
+                <w:ilvl w:val="0"/>
+                <w:numId w:val="41"/>
+              </w:numPr>
+              <w:tabs>
+                <w:tab w:val="left" w:pos="454"/>
+              </w:tabs>
+              <w:jc w:val="both"/>
+              <w:rPr>
+                <w:rFonts w:eastAsiaTheme="majorEastAsia"/>
+                <w:color w:val="00B050"/>
+                <w:sz w:val="24"/>
+                <w:szCs w:val="24"/>
+              </w:rPr>
+            </w:pPr>
+            <w:r>
+              <w:rPr>
+                <w:rFonts w:eastAsiaTheme="majorEastAsia"/>
+                <w:color w:val="00B050"/>
+                <w:sz w:val="24"/>
+                <w:szCs w:val="24"/>
+              </w:rPr>
+              <w:t>Desarrollar la transformación de grandes volúmenes de datos para la obtención de información y conocimiento de la organización a fin de apoyar la toma de decisiones y la mejora de los procesos de negocio, de acuerdo con las necesidades de la organización.</w:t>
+            </w:r>
+          </w:p>
+          <w:p>
+            <w:pPr>
+              <w:tabs>
+                <w:tab w:val="left" w:pos="454"/>
+              </w:tabs>
+              <w:jc w:val="both"/>
+              <w:rPr>
+                <w:rFonts w:eastAsiaTheme="majorEastAsia"/>
+                <w:color w:val="767171" w:themeColor="background2" w:themeShade="80"/>
+                <w:sz w:val="24"/>
+                <w:szCs w:val="24"/>
+              </w:rPr>
+            </w:pPr>
+          </w:p>
+          <w:p>
+            <w:pPr>
+              <w:numPr>
+                <w:ilvl w:val="0"/>
+                <w:numId w:val="42"/>
+              </w:numPr>
+              <w:tabs>
+                <w:tab w:val="left" w:pos="454"/>
+              </w:tabs>
+              <w:jc w:val="both"/>
+              <w:rPr>
+                <w:rFonts w:eastAsiaTheme="majorEastAsia"/>
+                <w:color w:val="00B050"/>
+                <w:sz w:val="24"/>
+                <w:szCs w:val="24"/>
+              </w:rPr>
+            </w:pPr>
+            <w:r>
+              <w:rPr>
+                <w:rFonts w:eastAsiaTheme="majorEastAsia"/>
+                <w:color w:val="00B050"/>
+                <w:sz w:val="24"/>
+                <w:szCs w:val="24"/>
+              </w:rPr>
+              <w:t>Resolver situaciones problemáticas de la vida cotidiana, ámbito científico y mundo laboral, utilizando operatoria matemática básica, relaciones proporcionales y álgebra básica.</w:t>
+            </w:r>
+          </w:p>
+          <w:p>
+            <w:pPr>
+              <w:numPr>
+                <w:ilvl w:val="0"/>
+                <w:numId w:val="42"/>
+              </w:numPr>
+              <w:tabs>
+                <w:tab w:val="left" w:pos="454"/>
+              </w:tabs>
+              <w:jc w:val="both"/>
+              <w:rPr>
+                <w:rFonts w:eastAsiaTheme="majorEastAsia"/>
+                <w:color w:val="FF0000"/>
+                <w:sz w:val="24"/>
+                <w:szCs w:val="24"/>
+              </w:rPr>
+            </w:pPr>
+            <w:r>
+              <w:rPr>
+                <w:rFonts w:eastAsiaTheme="majorEastAsia"/>
+                <w:color w:val="FF0000"/>
+                <w:sz w:val="24"/>
+                <w:szCs w:val="24"/>
+              </w:rPr>
+              <w:t>Resolver situaciones problemáticas de la vida cotidiana, ámbito científico y mundo laboral, utilizando elementos de la estadística descriptiva.</w:t>
+            </w:r>
+          </w:p>
+          <w:p>
+            <w:pPr>
+              <w:numPr>
+                <w:ilvl w:val="0"/>
+                <w:numId w:val="42"/>
+              </w:numPr>
+              <w:tabs>
+                <w:tab w:val="left" w:pos="454"/>
+              </w:tabs>
+              <w:jc w:val="both"/>
+              <w:rPr>
+                <w:rFonts w:eastAsiaTheme="majorEastAsia"/>
+                <w:color w:val="00B050"/>
+                <w:sz w:val="24"/>
+                <w:szCs w:val="24"/>
+              </w:rPr>
+            </w:pPr>
+            <w:r>
+              <w:rPr>
+                <w:rFonts w:eastAsiaTheme="majorEastAsia"/>
+                <w:color w:val="00B050"/>
+                <w:sz w:val="24"/>
+                <w:szCs w:val="24"/>
+              </w:rPr>
+              <w:lastRenderedPageBreak/>
+              <w:t>Comunicar en forma oral y escrita diferentes mensajes, utilizando herramientas lingüísticas funcionales con propósitos específicos en diversos contextos sociolaborales y disciplinares.</w:t>
+            </w:r>
+          </w:p>
+          <w:p>
+            <w:pPr>
+              <w:numPr>
+                <w:ilvl w:val="0"/>
+                <w:numId w:val="42"/>
+              </w:numPr>
+              <w:tabs>
+                <w:tab w:val="left" w:pos="454"/>
+              </w:tabs>
+              <w:jc w:val="both"/>
+              <w:rPr>
+                <w:rFonts w:eastAsiaTheme="majorEastAsia"/>
+                <w:color w:val="00B050"/>
+                <w:sz w:val="24"/>
+                <w:szCs w:val="24"/>
+              </w:rPr>
+            </w:pPr>
+            <w:r>
+              <w:rPr>
+                <w:rFonts w:eastAsiaTheme="majorEastAsia"/>
+                <w:color w:val="00B050"/>
+                <w:sz w:val="24"/>
+                <w:szCs w:val="24"/>
+              </w:rPr>
+              <w:t xml:space="preserve">Comunicarse de forma oral y escrita usando el idioma inglés en situaciones </w:t>
+            </w:r>
+            <w:r>
+              <w:rPr>
+                <w:rFonts w:eastAsiaTheme="majorEastAsia"/>
+                <w:color w:val="00B050"/>
+                <w:sz w:val="24"/>
+                <w:szCs w:val="24"/>
+              </w:rPr>
+              <w:t>sociolaborales</w:t>
+            </w:r>
+            <w:r>
+              <w:rPr>
+                <w:rFonts w:eastAsiaTheme="majorEastAsia"/>
+                <w:color w:val="00B050"/>
+                <w:sz w:val="24"/>
+                <w:szCs w:val="24"/>
+              </w:rPr>
+              <w:t xml:space="preserve"> a un nivel intermedio alto en modalidad intensiva, según la tabla de competencias TOEIC Y CEFR.</w:t>
+            </w:r>
+          </w:p>
+          <w:p>
+            <w:pPr>
+              <w:numPr>
+                <w:ilvl w:val="0"/>
+                <w:numId w:val="42"/>
+              </w:numPr>
+              <w:tabs>
+                <w:tab w:val="left" w:pos="454"/>
+              </w:tabs>
+              <w:jc w:val="both"/>
+              <w:rPr>
+                <w:rFonts w:eastAsiaTheme="majorEastAsia"/>
+                <w:color w:val="00B050"/>
+                <w:sz w:val="24"/>
+                <w:szCs w:val="24"/>
+              </w:rPr>
+            </w:pPr>
+            <w:r>
+              <w:rPr>
+                <w:rFonts w:eastAsiaTheme="majorEastAsia"/>
+                <w:color w:val="00B050"/>
+                <w:sz w:val="24"/>
+                <w:szCs w:val="24"/>
+              </w:rPr>
+              <w:t xml:space="preserve">Comunicarse usando el idioma inglés en situaciones laborales a un nivel intermedio, relacionado con el área de informática y desarrollo </w:t>
+            </w:r>
+            <w:r>
+              <w:rPr>
+                <w:rFonts w:eastAsiaTheme="majorEastAsia"/>
+                <w:color w:val="00B050"/>
+                <w:sz w:val="24"/>
+                <w:szCs w:val="24"/>
+              </w:rPr>
+              <w:t>de habilidades</w:t>
+            </w:r>
+            <w:r>
+              <w:rPr>
+                <w:rFonts w:eastAsiaTheme="majorEastAsia"/>
+                <w:color w:val="00B050"/>
+                <w:sz w:val="24"/>
+                <w:szCs w:val="24"/>
+              </w:rPr>
+              <w:t xml:space="preserve"> comunicativas, según la tabla de competencias TOEIC y CEFR.</w:t>
+            </w:r>
+          </w:p>
+          <w:p>
+            <w:pPr>
+              <w:numPr>
+                <w:ilvl w:val="0"/>
+                <w:numId w:val="42"/>
+              </w:numPr>
+              <w:tabs>
+                <w:tab w:val="left" w:pos="454"/>
+              </w:tabs>
+              <w:jc w:val="both"/>
+              <w:rPr>
+                <w:rFonts w:eastAsiaTheme="majorEastAsia"/>
+                <w:color w:val="00B050"/>
+                <w:sz w:val="24"/>
+                <w:szCs w:val="24"/>
+              </w:rPr>
+            </w:pPr>
+            <w:r>
+              <w:rPr>
+                <w:rFonts w:eastAsiaTheme="majorEastAsia"/>
+                <w:color w:val="00B050"/>
+                <w:sz w:val="24"/>
+                <w:szCs w:val="24"/>
+              </w:rPr>
+              <w:t>Capacidad para generar ideas, soluciones o procesos innovadores que respondan a oportunidades, necesidades y demandas productivas o sociales, en colaboración con otros y asumiendo riesgos calculados.</w:t>
+            </w:r>
+          </w:p>
+          <w:p>
+            <w:pPr>
+              <w:numPr>
+                <w:ilvl w:val="0"/>
+                <w:numId w:val="42"/>
+              </w:numPr>
+              <w:tabs>
+                <w:tab w:val="left" w:pos="454"/>
+              </w:tabs>
+              <w:jc w:val="both"/>
+              <w:rPr>
+                <w:rFonts w:eastAsiaTheme="majorEastAsia"/>
+                <w:color w:val="FF0000"/>
+                <w:sz w:val="24"/>
+                <w:szCs w:val="24"/>
+              </w:rPr>
+            </w:pPr>
+            <w:r>
+              <w:rPr>
+                <w:rFonts w:eastAsiaTheme="majorEastAsia"/>
+                <w:color w:val="FF0000"/>
+                <w:sz w:val="24"/>
+                <w:szCs w:val="24"/>
+              </w:rPr>
+              <w:t>Desarrollar proyectos de emprendimiento a partir de la identificación de oportunidades desde su especialidad, aplicando técnicas afines al objetivo, con foco en agregar valor al entorno.</w:t>
+            </w:r>
+          </w:p>
+          <w:p>
+            <w:pPr>
+              <w:tabs>
+                <w:tab w:val="left" w:pos="454"/>
+              </w:tabs>
+              <w:jc w:val="both"/>
+              <w:rPr>
+                <w:rFonts w:eastAsiaTheme="majorEastAsia"/>
+                <w:color w:val="767171" w:themeColor="background2" w:themeShade="80"/>
+                <w:sz w:val="24"/>
+                <w:szCs w:val="24"/>
+              </w:rPr>
+            </w:pPr>
+          </w:p>
+          <w:p>
+            <w:pPr>
+              <w:tabs>
+                <w:tab w:val="left" w:pos="454"/>
+              </w:tabs>
+              <w:jc w:val="both"/>
+              <w:rPr>
+                <w:rFonts w:eastAsiaTheme="majorEastAsia"/>
+                <w:color w:val="767171" w:themeColor="background2" w:themeShade="80"/>
+                <w:sz w:val="24"/>
+                <w:szCs w:val="24"/>
+              </w:rPr>
+            </w:pPr>
+          </w:p>
+          <w:p>
+            <w:pPr>
+              <w:tabs>
+                <w:tab w:val="left" w:pos="454"/>
+              </w:tabs>
+              <w:jc w:val="both"/>
+              <w:rPr>
+                <w:rFonts w:eastAsiaTheme="majorEastAsia"/>
+                <w:color w:val="767171" w:themeColor="background2" w:themeShade="80"/>
+                <w:sz w:val="24"/>
+                <w:szCs w:val="24"/>
+              </w:rPr>
+            </w:pPr>
+            <w:r>
+              <w:rPr>
+                <w:rFonts w:eastAsiaTheme="majorEastAsia"/>
+                <w:color w:val="767171" w:themeColor="background2" w:themeShade="80"/>
+                <w:sz w:val="24"/>
+                <w:szCs w:val="24"/>
+              </w:rPr>
+              <w:t>Respondiendo a las preguntas planteadas anteriormente, principalmente siento que mis fortalezas van directamente relacionadas al hacer, a lo práctico, específicamente desarrollar software o manipular datos.</w:t>
+            </w:r>
+          </w:p>
+          <w:p>
+            <w:pPr>
+              <w:tabs>
+                <w:tab w:val="left" w:pos="454"/>
+              </w:tabs>
+              <w:jc w:val="both"/>
+              <w:rPr>
+                <w:rFonts w:eastAsiaTheme="majorEastAsia"/>
+                <w:color w:val="767171" w:themeColor="background2" w:themeShade="80"/>
+                <w:sz w:val="24"/>
+                <w:szCs w:val="24"/>
+              </w:rPr>
+            </w:pPr>
+            <w:r>
+              <w:rPr>
+                <w:rFonts w:eastAsiaTheme="majorEastAsia"/>
+                <w:color w:val="767171" w:themeColor="background2" w:themeShade="80"/>
+                <w:sz w:val="24"/>
+                <w:szCs w:val="24"/>
+              </w:rPr>
+              <w:t>Por otro lado, mis falencias se que van por el tema de la documentación, esa es mi debilidad y tengo muy claro que debo fortalecerlas.</w:t>
+            </w:r>
+          </w:p>
+          <w:p>
+            <w:pPr>
               <w:tabs>
                 <w:tab w:val="left" w:pos="454"/>
               </w:tabs>
@@ -1284,7 +2094,27 @@
                 <w:sz w:val="24"/>
                 <w:szCs w:val="24"/>
               </w:rPr>
-              <w:t>Por el momento mi principal interés es convertirme en un buen desarrollador, para tener buenas bases y luego ir avanzando en mi carrera profesional, como devops, y mucho más adelante quizás liderar células de desarrollo o tener alguna empresa de desarrollo.</w:t>
+              <w:t xml:space="preserve">Por el momento mi principal interés es convertirme en un buen desarrollador, para tener buenas bases y luego ir avanzando en mi carrera profesional, como </w:t>
+            </w:r>
+            <w:proofErr w:type="spellStart"/>
+            <w:r>
+              <w:rPr>
+                <w:rFonts w:eastAsiaTheme="majorEastAsia"/>
+                <w:color w:val="767171" w:themeColor="background2" w:themeShade="80"/>
+                <w:sz w:val="24"/>
+                <w:szCs w:val="24"/>
+              </w:rPr>
+              <w:t>devops</w:t>
+            </w:r>
+            <w:proofErr w:type="spellEnd"/>
+            <w:r>
+              <w:rPr>
+                <w:rFonts w:eastAsiaTheme="majorEastAsia"/>
+                <w:color w:val="767171" w:themeColor="background2" w:themeShade="80"/>
+                <w:sz w:val="24"/>
+                <w:szCs w:val="24"/>
+              </w:rPr>
+              <w:t>, y mucho más adelante quizás liderar células de desarrollo o tener alguna empresa de desarrollo.</w:t>
             </w:r>
           </w:p>
           <w:p>
@@ -1419,7 +2249,27 @@
                 <w:sz w:val="24"/>
                 <w:szCs w:val="24"/>
               </w:rPr>
-              <w:t>Las principales competencias que se relaciona con mis intereses personales es el desarrollo de software, dominio de lenguajes de programación, y respecto a alguna competencia que deba fortalecer esta se relaciona con el frontend.</w:t>
+              <w:t xml:space="preserve">Las principales competencias que se relaciona con mis intereses personales es el desarrollo de software, dominio de lenguajes de programación, y respecto a alguna competencia que deba fortalecer esta se relaciona con el </w:t>
+            </w:r>
+            <w:proofErr w:type="spellStart"/>
+            <w:r>
+              <w:rPr>
+                <w:rFonts w:eastAsiaTheme="majorEastAsia"/>
+                <w:color w:val="767171" w:themeColor="background2" w:themeShade="80"/>
+                <w:sz w:val="24"/>
+                <w:szCs w:val="24"/>
+              </w:rPr>
+              <w:t>frontend</w:t>
+            </w:r>
+            <w:proofErr w:type="spellEnd"/>
+            <w:r>
+              <w:rPr>
+                <w:rFonts w:eastAsiaTheme="majorEastAsia"/>
+                <w:color w:val="767171" w:themeColor="background2" w:themeShade="80"/>
+                <w:sz w:val="24"/>
+                <w:szCs w:val="24"/>
+              </w:rPr>
+              <w:t>.</w:t>
             </w:r>
           </w:p>
           <w:p>
@@ -3581,6 +4431,155 @@
     </w:lvl>
   </w:abstractNum>
   <w:abstractNum w:abstractNumId="5" w15:restartNumberingAfterBreak="0">
+    <w:nsid w:val="13EC79C4"/>
+    <w:multiLevelType w:val="multilevel"/>
+    <w:tmpl w:val="602A8F7C"/>
+    <w:lvl w:ilvl="0">
+      <w:start w:val="1"/>
+      <w:numFmt w:val="bullet"/>
+      <w:lvlText w:val=""/>
+      <w:lvlJc w:val="left"/>
+      <w:pPr>
+        <w:tabs>
+          <w:tab w:val="num" w:pos="720"/>
+        </w:tabs>
+        <w:ind w:left="720" w:hanging="360"/>
+      </w:pPr>
+      <w:rPr>
+        <w:rFonts w:ascii="Symbol" w:hAnsi="Symbol" w:hint="default"/>
+        <w:sz w:val="20"/>
+      </w:rPr>
+    </w:lvl>
+    <w:lvl w:ilvl="1" w:tentative="1">
+      <w:start w:val="1"/>
+      <w:numFmt w:val="bullet"/>
+      <w:lvlText w:val="o"/>
+      <w:lvlJc w:val="left"/>
+      <w:pPr>
+        <w:tabs>
+          <w:tab w:val="num" w:pos="1440"/>
+        </w:tabs>
+        <w:ind w:left="1440" w:hanging="360"/>
+      </w:pPr>
+      <w:rPr>
+        <w:rFonts w:ascii="Courier New" w:hAnsi="Courier New" w:hint="default"/>
+        <w:sz w:val="20"/>
+      </w:rPr>
+    </w:lvl>
+    <w:lvl w:ilvl="2" w:tentative="1">
+      <w:start w:val="1"/>
+      <w:numFmt w:val="bullet"/>
+      <w:lvlText w:val=""/>
+      <w:lvlJc w:val="left"/>
+      <w:pPr>
+        <w:tabs>
+          <w:tab w:val="num" w:pos="2160"/>
+        </w:tabs>
+        <w:ind w:left="2160" w:hanging="360"/>
+      </w:pPr>
+      <w:rPr>
+        <w:rFonts w:ascii="Wingdings" w:hAnsi="Wingdings" w:hint="default"/>
+        <w:sz w:val="20"/>
+      </w:rPr>
+    </w:lvl>
+    <w:lvl w:ilvl="3" w:tentative="1">
+      <w:start w:val="1"/>
+      <w:numFmt w:val="bullet"/>
+      <w:lvlText w:val=""/>
+      <w:lvlJc w:val="left"/>
+      <w:pPr>
+        <w:tabs>
+          <w:tab w:val="num" w:pos="2880"/>
+        </w:tabs>
+        <w:ind w:left="2880" w:hanging="360"/>
+      </w:pPr>
+      <w:rPr>
+        <w:rFonts w:ascii="Wingdings" w:hAnsi="Wingdings" w:hint="default"/>
+        <w:sz w:val="20"/>
+      </w:rPr>
+    </w:lvl>
+    <w:lvl w:ilvl="4" w:tentative="1">
+      <w:start w:val="1"/>
+      <w:numFmt w:val="bullet"/>
+      <w:lvlText w:val=""/>
+      <w:lvlJc w:val="left"/>
+      <w:pPr>
+        <w:tabs>
+          <w:tab w:val="num" w:pos="3600"/>
+        </w:tabs>
+        <w:ind w:left="3600" w:hanging="360"/>
+      </w:pPr>
+      <w:rPr>
+        <w:rFonts w:ascii="Wingdings" w:hAnsi="Wingdings" w:hint="default"/>
+        <w:sz w:val="20"/>
+      </w:rPr>
+    </w:lvl>
+    <w:lvl w:ilvl="5" w:tentative="1">
+      <w:start w:val="1"/>
+      <w:numFmt w:val="bullet"/>
+      <w:lvlText w:val=""/>
+      <w:lvlJc w:val="left"/>
+      <w:pPr>
+        <w:tabs>
+          <w:tab w:val="num" w:pos="4320"/>
+        </w:tabs>
+        <w:ind w:left="4320" w:hanging="360"/>
+      </w:pPr>
+      <w:rPr>
+        <w:rFonts w:ascii="Wingdings" w:hAnsi="Wingdings" w:hint="default"/>
+        <w:sz w:val="20"/>
+      </w:rPr>
+    </w:lvl>
+    <w:lvl w:ilvl="6" w:tentative="1">
+      <w:start w:val="1"/>
+      <w:numFmt w:val="bullet"/>
+      <w:lvlText w:val=""/>
+      <w:lvlJc w:val="left"/>
+      <w:pPr>
+        <w:tabs>
+          <w:tab w:val="num" w:pos="5040"/>
+        </w:tabs>
+        <w:ind w:left="5040" w:hanging="360"/>
+      </w:pPr>
+      <w:rPr>
+        <w:rFonts w:ascii="Wingdings" w:hAnsi="Wingdings" w:hint="default"/>
+        <w:sz w:val="20"/>
+      </w:rPr>
+    </w:lvl>
+    <w:lvl w:ilvl="7" w:tentative="1">
+      <w:start w:val="1"/>
+      <w:numFmt w:val="bullet"/>
+      <w:lvlText w:val=""/>
+      <w:lvlJc w:val="left"/>
+      <w:pPr>
+        <w:tabs>
+          <w:tab w:val="num" w:pos="5760"/>
+        </w:tabs>
+        <w:ind w:left="5760" w:hanging="360"/>
+      </w:pPr>
+      <w:rPr>
+        <w:rFonts w:ascii="Wingdings" w:hAnsi="Wingdings" w:hint="default"/>
+        <w:sz w:val="20"/>
+      </w:rPr>
+    </w:lvl>
+    <w:lvl w:ilvl="8" w:tentative="1">
+      <w:start w:val="1"/>
+      <w:numFmt w:val="bullet"/>
+      <w:lvlText w:val=""/>
+      <w:lvlJc w:val="left"/>
+      <w:pPr>
+        <w:tabs>
+          <w:tab w:val="num" w:pos="6480"/>
+        </w:tabs>
+        <w:ind w:left="6480" w:hanging="360"/>
+      </w:pPr>
+      <w:rPr>
+        <w:rFonts w:ascii="Wingdings" w:hAnsi="Wingdings" w:hint="default"/>
+        <w:sz w:val="20"/>
+      </w:rPr>
+    </w:lvl>
+  </w:abstractNum>
+  <w:abstractNum w:abstractNumId="6" w15:restartNumberingAfterBreak="0">
     <w:nsid w:val="14BB08B8"/>
     <w:multiLevelType w:val="hybridMultilevel"/>
     <w:tmpl w:val="73EEE79A"/>
@@ -3693,7 +4692,7 @@
       </w:rPr>
     </w:lvl>
   </w:abstractNum>
-  <w:abstractNum w:abstractNumId="6" w15:restartNumberingAfterBreak="0">
+  <w:abstractNum w:abstractNumId="7" w15:restartNumberingAfterBreak="0">
     <w:nsid w:val="17D912F3"/>
     <w:multiLevelType w:val="multilevel"/>
     <w:tmpl w:val="6B2E4928"/>
@@ -3842,7 +4841,7 @@
       </w:rPr>
     </w:lvl>
   </w:abstractNum>
-  <w:abstractNum w:abstractNumId="7" w15:restartNumberingAfterBreak="0">
+  <w:abstractNum w:abstractNumId="8" w15:restartNumberingAfterBreak="0">
     <w:nsid w:val="18791F54"/>
     <w:multiLevelType w:val="multilevel"/>
     <w:tmpl w:val="0CFC5F16"/>
@@ -3991,7 +4990,7 @@
       </w:rPr>
     </w:lvl>
   </w:abstractNum>
-  <w:abstractNum w:abstractNumId="8" w15:restartNumberingAfterBreak="0">
+  <w:abstractNum w:abstractNumId="9" w15:restartNumberingAfterBreak="0">
     <w:nsid w:val="1FB806D7"/>
     <w:multiLevelType w:val="hybridMultilevel"/>
     <w:tmpl w:val="7F1604D8"/>
@@ -4083,7 +5082,7 @@
       </w:pPr>
     </w:lvl>
   </w:abstractNum>
-  <w:abstractNum w:abstractNumId="9" w15:restartNumberingAfterBreak="0">
+  <w:abstractNum w:abstractNumId="10" w15:restartNumberingAfterBreak="0">
     <w:nsid w:val="20BF044C"/>
     <w:multiLevelType w:val="hybridMultilevel"/>
     <w:tmpl w:val="BBCC2A0C"/>
@@ -4172,7 +5171,7 @@
       </w:pPr>
     </w:lvl>
   </w:abstractNum>
-  <w:abstractNum w:abstractNumId="10" w15:restartNumberingAfterBreak="0">
+  <w:abstractNum w:abstractNumId="11" w15:restartNumberingAfterBreak="0">
     <w:nsid w:val="26DC0205"/>
     <w:multiLevelType w:val="hybridMultilevel"/>
     <w:tmpl w:val="3D0ECF16"/>
@@ -4285,7 +5284,7 @@
       </w:rPr>
     </w:lvl>
   </w:abstractNum>
-  <w:abstractNum w:abstractNumId="11" w15:restartNumberingAfterBreak="0">
+  <w:abstractNum w:abstractNumId="12" w15:restartNumberingAfterBreak="0">
     <w:nsid w:val="26FB1285"/>
     <w:multiLevelType w:val="hybridMultilevel"/>
     <w:tmpl w:val="17768D6C"/>
@@ -4374,7 +5373,7 @@
       </w:pPr>
     </w:lvl>
   </w:abstractNum>
-  <w:abstractNum w:abstractNumId="12" w15:restartNumberingAfterBreak="0">
+  <w:abstractNum w:abstractNumId="13" w15:restartNumberingAfterBreak="0">
     <w:nsid w:val="2B225FEE"/>
     <w:multiLevelType w:val="hybridMultilevel"/>
     <w:tmpl w:val="45005F9C"/>
@@ -4487,7 +5486,7 @@
       </w:rPr>
     </w:lvl>
   </w:abstractNum>
-  <w:abstractNum w:abstractNumId="13" w15:restartNumberingAfterBreak="0">
+  <w:abstractNum w:abstractNumId="14" w15:restartNumberingAfterBreak="0">
     <w:nsid w:val="2BB44D38"/>
     <w:multiLevelType w:val="hybridMultilevel"/>
     <w:tmpl w:val="20C6B6FC"/>
@@ -4600,7 +5599,7 @@
       </w:rPr>
     </w:lvl>
   </w:abstractNum>
-  <w:abstractNum w:abstractNumId="14" w15:restartNumberingAfterBreak="0">
+  <w:abstractNum w:abstractNumId="15" w15:restartNumberingAfterBreak="0">
     <w:nsid w:val="2D345837"/>
     <w:multiLevelType w:val="hybridMultilevel"/>
     <w:tmpl w:val="0DE203DE"/>
@@ -4713,7 +5712,7 @@
       </w:rPr>
     </w:lvl>
   </w:abstractNum>
-  <w:abstractNum w:abstractNumId="15" w15:restartNumberingAfterBreak="0">
+  <w:abstractNum w:abstractNumId="16" w15:restartNumberingAfterBreak="0">
     <w:nsid w:val="2FFD4C7F"/>
     <w:multiLevelType w:val="multilevel"/>
     <w:tmpl w:val="CAF0F936"/>
@@ -4834,7 +5833,7 @@
       </w:rPr>
     </w:lvl>
   </w:abstractNum>
-  <w:abstractNum w:abstractNumId="16" w15:restartNumberingAfterBreak="0">
+  <w:abstractNum w:abstractNumId="17" w15:restartNumberingAfterBreak="0">
     <w:nsid w:val="34CF2F87"/>
     <w:multiLevelType w:val="hybridMultilevel"/>
     <w:tmpl w:val="118C685A"/>
@@ -4947,7 +5946,7 @@
       </w:rPr>
     </w:lvl>
   </w:abstractNum>
-  <w:abstractNum w:abstractNumId="17" w15:restartNumberingAfterBreak="0">
+  <w:abstractNum w:abstractNumId="18" w15:restartNumberingAfterBreak="0">
     <w:nsid w:val="38357D52"/>
     <w:multiLevelType w:val="hybridMultilevel"/>
     <w:tmpl w:val="FEC43D04"/>
@@ -5033,7 +6032,7 @@
       </w:pPr>
     </w:lvl>
   </w:abstractNum>
-  <w:abstractNum w:abstractNumId="18" w15:restartNumberingAfterBreak="0">
+  <w:abstractNum w:abstractNumId="19" w15:restartNumberingAfterBreak="0">
     <w:nsid w:val="3B2D7969"/>
     <w:multiLevelType w:val="hybridMultilevel"/>
     <w:tmpl w:val="E232559C"/>
@@ -5146,7 +6145,7 @@
       </w:rPr>
     </w:lvl>
   </w:abstractNum>
-  <w:abstractNum w:abstractNumId="19" w15:restartNumberingAfterBreak="0">
+  <w:abstractNum w:abstractNumId="20" w15:restartNumberingAfterBreak="0">
     <w:nsid w:val="3BA86CEA"/>
     <w:multiLevelType w:val="hybridMultilevel"/>
     <w:tmpl w:val="9FE6ED10"/>
@@ -5259,7 +6258,7 @@
       </w:rPr>
     </w:lvl>
   </w:abstractNum>
-  <w:abstractNum w:abstractNumId="20" w15:restartNumberingAfterBreak="0">
+  <w:abstractNum w:abstractNumId="21" w15:restartNumberingAfterBreak="0">
     <w:nsid w:val="3F0F587D"/>
     <w:multiLevelType w:val="hybridMultilevel"/>
     <w:tmpl w:val="D99019EE"/>
@@ -5372,7 +6371,7 @@
       </w:rPr>
     </w:lvl>
   </w:abstractNum>
-  <w:abstractNum w:abstractNumId="21" w15:restartNumberingAfterBreak="0">
+  <w:abstractNum w:abstractNumId="22" w15:restartNumberingAfterBreak="0">
     <w:nsid w:val="44F11BDD"/>
     <w:multiLevelType w:val="hybridMultilevel"/>
     <w:tmpl w:val="3F5AF554"/>
@@ -5485,7 +6484,156 @@
       </w:rPr>
     </w:lvl>
   </w:abstractNum>
-  <w:abstractNum w:abstractNumId="22" w15:restartNumberingAfterBreak="0">
+  <w:abstractNum w:abstractNumId="23" w15:restartNumberingAfterBreak="0">
+    <w:nsid w:val="4CA173CA"/>
+    <w:multiLevelType w:val="multilevel"/>
+    <w:tmpl w:val="AFA012DC"/>
+    <w:lvl w:ilvl="0">
+      <w:start w:val="1"/>
+      <w:numFmt w:val="bullet"/>
+      <w:lvlText w:val=""/>
+      <w:lvlJc w:val="left"/>
+      <w:pPr>
+        <w:tabs>
+          <w:tab w:val="num" w:pos="720"/>
+        </w:tabs>
+        <w:ind w:left="720" w:hanging="360"/>
+      </w:pPr>
+      <w:rPr>
+        <w:rFonts w:ascii="Symbol" w:hAnsi="Symbol" w:hint="default"/>
+        <w:sz w:val="20"/>
+      </w:rPr>
+    </w:lvl>
+    <w:lvl w:ilvl="1" w:tentative="1">
+      <w:start w:val="1"/>
+      <w:numFmt w:val="bullet"/>
+      <w:lvlText w:val="o"/>
+      <w:lvlJc w:val="left"/>
+      <w:pPr>
+        <w:tabs>
+          <w:tab w:val="num" w:pos="1440"/>
+        </w:tabs>
+        <w:ind w:left="1440" w:hanging="360"/>
+      </w:pPr>
+      <w:rPr>
+        <w:rFonts w:ascii="Courier New" w:hAnsi="Courier New" w:hint="default"/>
+        <w:sz w:val="20"/>
+      </w:rPr>
+    </w:lvl>
+    <w:lvl w:ilvl="2" w:tentative="1">
+      <w:start w:val="1"/>
+      <w:numFmt w:val="bullet"/>
+      <w:lvlText w:val=""/>
+      <w:lvlJc w:val="left"/>
+      <w:pPr>
+        <w:tabs>
+          <w:tab w:val="num" w:pos="2160"/>
+        </w:tabs>
+        <w:ind w:left="2160" w:hanging="360"/>
+      </w:pPr>
+      <w:rPr>
+        <w:rFonts w:ascii="Wingdings" w:hAnsi="Wingdings" w:hint="default"/>
+        <w:sz w:val="20"/>
+      </w:rPr>
+    </w:lvl>
+    <w:lvl w:ilvl="3" w:tentative="1">
+      <w:start w:val="1"/>
+      <w:numFmt w:val="bullet"/>
+      <w:lvlText w:val=""/>
+      <w:lvlJc w:val="left"/>
+      <w:pPr>
+        <w:tabs>
+          <w:tab w:val="num" w:pos="2880"/>
+        </w:tabs>
+        <w:ind w:left="2880" w:hanging="360"/>
+      </w:pPr>
+      <w:rPr>
+        <w:rFonts w:ascii="Wingdings" w:hAnsi="Wingdings" w:hint="default"/>
+        <w:sz w:val="20"/>
+      </w:rPr>
+    </w:lvl>
+    <w:lvl w:ilvl="4" w:tentative="1">
+      <w:start w:val="1"/>
+      <w:numFmt w:val="bullet"/>
+      <w:lvlText w:val=""/>
+      <w:lvlJc w:val="left"/>
+      <w:pPr>
+        <w:tabs>
+          <w:tab w:val="num" w:pos="3600"/>
+        </w:tabs>
+        <w:ind w:left="3600" w:hanging="360"/>
+      </w:pPr>
+      <w:rPr>
+        <w:rFonts w:ascii="Wingdings" w:hAnsi="Wingdings" w:hint="default"/>
+        <w:sz w:val="20"/>
+      </w:rPr>
+    </w:lvl>
+    <w:lvl w:ilvl="5" w:tentative="1">
+      <w:start w:val="1"/>
+      <w:numFmt w:val="bullet"/>
+      <w:lvlText w:val=""/>
+      <w:lvlJc w:val="left"/>
+      <w:pPr>
+        <w:tabs>
+          <w:tab w:val="num" w:pos="4320"/>
+        </w:tabs>
+        <w:ind w:left="4320" w:hanging="360"/>
+      </w:pPr>
+      <w:rPr>
+        <w:rFonts w:ascii="Wingdings" w:hAnsi="Wingdings" w:hint="default"/>
+        <w:sz w:val="20"/>
+      </w:rPr>
+    </w:lvl>
+    <w:lvl w:ilvl="6" w:tentative="1">
+      <w:start w:val="1"/>
+      <w:numFmt w:val="bullet"/>
+      <w:lvlText w:val=""/>
+      <w:lvlJc w:val="left"/>
+      <w:pPr>
+        <w:tabs>
+          <w:tab w:val="num" w:pos="5040"/>
+        </w:tabs>
+        <w:ind w:left="5040" w:hanging="360"/>
+      </w:pPr>
+      <w:rPr>
+        <w:rFonts w:ascii="Wingdings" w:hAnsi="Wingdings" w:hint="default"/>
+        <w:sz w:val="20"/>
+      </w:rPr>
+    </w:lvl>
+    <w:lvl w:ilvl="7" w:tentative="1">
+      <w:start w:val="1"/>
+      <w:numFmt w:val="bullet"/>
+      <w:lvlText w:val=""/>
+      <w:lvlJc w:val="left"/>
+      <w:pPr>
+        <w:tabs>
+          <w:tab w:val="num" w:pos="5760"/>
+        </w:tabs>
+        <w:ind w:left="5760" w:hanging="360"/>
+      </w:pPr>
+      <w:rPr>
+        <w:rFonts w:ascii="Wingdings" w:hAnsi="Wingdings" w:hint="default"/>
+        <w:sz w:val="20"/>
+      </w:rPr>
+    </w:lvl>
+    <w:lvl w:ilvl="8" w:tentative="1">
+      <w:start w:val="1"/>
+      <w:numFmt w:val="bullet"/>
+      <w:lvlText w:val=""/>
+      <w:lvlJc w:val="left"/>
+      <w:pPr>
+        <w:tabs>
+          <w:tab w:val="num" w:pos="6480"/>
+        </w:tabs>
+        <w:ind w:left="6480" w:hanging="360"/>
+      </w:pPr>
+      <w:rPr>
+        <w:rFonts w:ascii="Wingdings" w:hAnsi="Wingdings" w:hint="default"/>
+        <w:sz w:val="20"/>
+      </w:rPr>
+    </w:lvl>
+  </w:abstractNum>
+  <w:abstractNum w:abstractNumId="24" w15:restartNumberingAfterBreak="0">
     <w:nsid w:val="4FE12D10"/>
     <w:multiLevelType w:val="hybridMultilevel"/>
     <w:tmpl w:val="1550181C"/>
@@ -5598,7 +6746,7 @@
       </w:rPr>
     </w:lvl>
   </w:abstractNum>
-  <w:abstractNum w:abstractNumId="23" w15:restartNumberingAfterBreak="0">
+  <w:abstractNum w:abstractNumId="25" w15:restartNumberingAfterBreak="0">
     <w:nsid w:val="50C131BC"/>
     <w:multiLevelType w:val="hybridMultilevel"/>
     <w:tmpl w:val="8FDC567E"/>
@@ -5711,7 +6859,7 @@
       </w:rPr>
     </w:lvl>
   </w:abstractNum>
-  <w:abstractNum w:abstractNumId="24" w15:restartNumberingAfterBreak="0">
+  <w:abstractNum w:abstractNumId="26" w15:restartNumberingAfterBreak="0">
     <w:nsid w:val="510E5C01"/>
     <w:multiLevelType w:val="multilevel"/>
     <w:tmpl w:val="BC9C1F48"/>
@@ -5824,7 +6972,7 @@
       </w:rPr>
     </w:lvl>
   </w:abstractNum>
-  <w:abstractNum w:abstractNumId="25" w15:restartNumberingAfterBreak="0">
+  <w:abstractNum w:abstractNumId="27" w15:restartNumberingAfterBreak="0">
     <w:nsid w:val="5C463542"/>
     <w:multiLevelType w:val="multilevel"/>
     <w:tmpl w:val="C3E4949E"/>
@@ -5973,7 +7121,7 @@
       </w:rPr>
     </w:lvl>
   </w:abstractNum>
-  <w:abstractNum w:abstractNumId="26" w15:restartNumberingAfterBreak="0">
+  <w:abstractNum w:abstractNumId="28" w15:restartNumberingAfterBreak="0">
     <w:nsid w:val="64E91BB3"/>
     <w:multiLevelType w:val="multilevel"/>
     <w:tmpl w:val="A672F762"/>
@@ -6122,7 +7270,7 @@
       </w:rPr>
     </w:lvl>
   </w:abstractNum>
-  <w:abstractNum w:abstractNumId="27" w15:restartNumberingAfterBreak="0">
+  <w:abstractNum w:abstractNumId="29" w15:restartNumberingAfterBreak="0">
     <w:nsid w:val="6ADA0051"/>
     <w:multiLevelType w:val="multilevel"/>
     <w:tmpl w:val="C806233A"/>
@@ -6271,7 +7419,7 @@
       </w:rPr>
     </w:lvl>
   </w:abstractNum>
-  <w:abstractNum w:abstractNumId="28" w15:restartNumberingAfterBreak="0">
+  <w:abstractNum w:abstractNumId="30" w15:restartNumberingAfterBreak="0">
     <w:nsid w:val="6BDB0362"/>
     <w:multiLevelType w:val="hybridMultilevel"/>
     <w:tmpl w:val="8106327E"/>
@@ -6360,7 +7508,7 @@
       </w:pPr>
     </w:lvl>
   </w:abstractNum>
-  <w:abstractNum w:abstractNumId="29" w15:restartNumberingAfterBreak="0">
+  <w:abstractNum w:abstractNumId="31" w15:restartNumberingAfterBreak="0">
     <w:nsid w:val="6F3C13F9"/>
     <w:multiLevelType w:val="hybridMultilevel"/>
     <w:tmpl w:val="B40CE148"/>
@@ -6473,7 +7621,7 @@
       </w:rPr>
     </w:lvl>
   </w:abstractNum>
-  <w:abstractNum w:abstractNumId="30" w15:restartNumberingAfterBreak="0">
+  <w:abstractNum w:abstractNumId="32" w15:restartNumberingAfterBreak="0">
     <w:nsid w:val="6F5F64B1"/>
     <w:multiLevelType w:val="hybridMultilevel"/>
     <w:tmpl w:val="999C60C0"/>
@@ -6562,7 +7710,156 @@
       </w:pPr>
     </w:lvl>
   </w:abstractNum>
-  <w:abstractNum w:abstractNumId="31" w15:restartNumberingAfterBreak="0">
+  <w:abstractNum w:abstractNumId="33" w15:restartNumberingAfterBreak="0">
+    <w:nsid w:val="72933882"/>
+    <w:multiLevelType w:val="multilevel"/>
+    <w:tmpl w:val="602A8F7C"/>
+    <w:lvl w:ilvl="0">
+      <w:start w:val="1"/>
+      <w:numFmt w:val="bullet"/>
+      <w:lvlText w:val=""/>
+      <w:lvlJc w:val="left"/>
+      <w:pPr>
+        <w:tabs>
+          <w:tab w:val="num" w:pos="720"/>
+        </w:tabs>
+        <w:ind w:left="720" w:hanging="360"/>
+      </w:pPr>
+      <w:rPr>
+        <w:rFonts w:ascii="Symbol" w:hAnsi="Symbol" w:hint="default"/>
+        <w:sz w:val="20"/>
+      </w:rPr>
+    </w:lvl>
+    <w:lvl w:ilvl="1" w:tentative="1">
+      <w:start w:val="1"/>
+      <w:numFmt w:val="bullet"/>
+      <w:lvlText w:val="o"/>
+      <w:lvlJc w:val="left"/>
+      <w:pPr>
+        <w:tabs>
+          <w:tab w:val="num" w:pos="1440"/>
+        </w:tabs>
+        <w:ind w:left="1440" w:hanging="360"/>
+      </w:pPr>
+      <w:rPr>
+        <w:rFonts w:ascii="Courier New" w:hAnsi="Courier New" w:hint="default"/>
+        <w:sz w:val="20"/>
+      </w:rPr>
+    </w:lvl>
+    <w:lvl w:ilvl="2" w:tentative="1">
+      <w:start w:val="1"/>
+      <w:numFmt w:val="bullet"/>
+      <w:lvlText w:val=""/>
+      <w:lvlJc w:val="left"/>
+      <w:pPr>
+        <w:tabs>
+          <w:tab w:val="num" w:pos="2160"/>
+        </w:tabs>
+        <w:ind w:left="2160" w:hanging="360"/>
+      </w:pPr>
+      <w:rPr>
+        <w:rFonts w:ascii="Wingdings" w:hAnsi="Wingdings" w:hint="default"/>
+        <w:sz w:val="20"/>
+      </w:rPr>
+    </w:lvl>
+    <w:lvl w:ilvl="3" w:tentative="1">
+      <w:start w:val="1"/>
+      <w:numFmt w:val="bullet"/>
+      <w:lvlText w:val=""/>
+      <w:lvlJc w:val="left"/>
+      <w:pPr>
+        <w:tabs>
+          <w:tab w:val="num" w:pos="2880"/>
+        </w:tabs>
+        <w:ind w:left="2880" w:hanging="360"/>
+      </w:pPr>
+      <w:rPr>
+        <w:rFonts w:ascii="Wingdings" w:hAnsi="Wingdings" w:hint="default"/>
+        <w:sz w:val="20"/>
+      </w:rPr>
+    </w:lvl>
+    <w:lvl w:ilvl="4" w:tentative="1">
+      <w:start w:val="1"/>
+      <w:numFmt w:val="bullet"/>
+      <w:lvlText w:val=""/>
+      <w:lvlJc w:val="left"/>
+      <w:pPr>
+        <w:tabs>
+          <w:tab w:val="num" w:pos="3600"/>
+        </w:tabs>
+        <w:ind w:left="3600" w:hanging="360"/>
+      </w:pPr>
+      <w:rPr>
+        <w:rFonts w:ascii="Wingdings" w:hAnsi="Wingdings" w:hint="default"/>
+        <w:sz w:val="20"/>
+      </w:rPr>
+    </w:lvl>
+    <w:lvl w:ilvl="5" w:tentative="1">
+      <w:start w:val="1"/>
+      <w:numFmt w:val="bullet"/>
+      <w:lvlText w:val=""/>
+      <w:lvlJc w:val="left"/>
+      <w:pPr>
+        <w:tabs>
+          <w:tab w:val="num" w:pos="4320"/>
+        </w:tabs>
+        <w:ind w:left="4320" w:hanging="360"/>
+      </w:pPr>
+      <w:rPr>
+        <w:rFonts w:ascii="Wingdings" w:hAnsi="Wingdings" w:hint="default"/>
+        <w:sz w:val="20"/>
+      </w:rPr>
+    </w:lvl>
+    <w:lvl w:ilvl="6" w:tentative="1">
+      <w:start w:val="1"/>
+      <w:numFmt w:val="bullet"/>
+      <w:lvlText w:val=""/>
+      <w:lvlJc w:val="left"/>
+      <w:pPr>
+        <w:tabs>
+          <w:tab w:val="num" w:pos="5040"/>
+        </w:tabs>
+        <w:ind w:left="5040" w:hanging="360"/>
+      </w:pPr>
+      <w:rPr>
+        <w:rFonts w:ascii="Wingdings" w:hAnsi="Wingdings" w:hint="default"/>
+        <w:sz w:val="20"/>
+      </w:rPr>
+    </w:lvl>
+    <w:lvl w:ilvl="7" w:tentative="1">
+      <w:start w:val="1"/>
+      <w:numFmt w:val="bullet"/>
+      <w:lvlText w:val=""/>
+      <w:lvlJc w:val="left"/>
+      <w:pPr>
+        <w:tabs>
+          <w:tab w:val="num" w:pos="5760"/>
+        </w:tabs>
+        <w:ind w:left="5760" w:hanging="360"/>
+      </w:pPr>
+      <w:rPr>
+        <w:rFonts w:ascii="Wingdings" w:hAnsi="Wingdings" w:hint="default"/>
+        <w:sz w:val="20"/>
+      </w:rPr>
+    </w:lvl>
+    <w:lvl w:ilvl="8" w:tentative="1">
+      <w:start w:val="1"/>
+      <w:numFmt w:val="bullet"/>
+      <w:lvlText w:val=""/>
+      <w:lvlJc w:val="left"/>
+      <w:pPr>
+        <w:tabs>
+          <w:tab w:val="num" w:pos="6480"/>
+        </w:tabs>
+        <w:ind w:left="6480" w:hanging="360"/>
+      </w:pPr>
+      <w:rPr>
+        <w:rFonts w:ascii="Wingdings" w:hAnsi="Wingdings" w:hint="default"/>
+        <w:sz w:val="20"/>
+      </w:rPr>
+    </w:lvl>
+  </w:abstractNum>
+  <w:abstractNum w:abstractNumId="34" w15:restartNumberingAfterBreak="0">
     <w:nsid w:val="731E1176"/>
     <w:multiLevelType w:val="hybridMultilevel"/>
     <w:tmpl w:val="5846EECC"/>
@@ -6651,7 +7948,7 @@
       </w:pPr>
     </w:lvl>
   </w:abstractNum>
-  <w:abstractNum w:abstractNumId="32" w15:restartNumberingAfterBreak="0">
+  <w:abstractNum w:abstractNumId="35" w15:restartNumberingAfterBreak="0">
     <w:nsid w:val="74565F7A"/>
     <w:multiLevelType w:val="multilevel"/>
     <w:tmpl w:val="36B8B0EE"/>
@@ -6800,7 +8097,7 @@
       </w:rPr>
     </w:lvl>
   </w:abstractNum>
-  <w:abstractNum w:abstractNumId="33" w15:restartNumberingAfterBreak="0">
+  <w:abstractNum w:abstractNumId="36" w15:restartNumberingAfterBreak="0">
     <w:nsid w:val="74F525A0"/>
     <w:multiLevelType w:val="hybridMultilevel"/>
     <w:tmpl w:val="6E2889E8"/>
@@ -6913,7 +8210,7 @@
       </w:rPr>
     </w:lvl>
   </w:abstractNum>
-  <w:abstractNum w:abstractNumId="34" w15:restartNumberingAfterBreak="0">
+  <w:abstractNum w:abstractNumId="37" w15:restartNumberingAfterBreak="0">
     <w:nsid w:val="78261542"/>
     <w:multiLevelType w:val="hybridMultilevel"/>
     <w:tmpl w:val="93C21CAE"/>
@@ -7026,7 +8323,7 @@
       </w:rPr>
     </w:lvl>
   </w:abstractNum>
-  <w:abstractNum w:abstractNumId="35" w15:restartNumberingAfterBreak="0">
+  <w:abstractNum w:abstractNumId="38" w15:restartNumberingAfterBreak="0">
     <w:nsid w:val="7A044B22"/>
     <w:multiLevelType w:val="hybridMultilevel"/>
     <w:tmpl w:val="5D9A3082"/>
@@ -7139,7 +8436,7 @@
       </w:rPr>
     </w:lvl>
   </w:abstractNum>
-  <w:abstractNum w:abstractNumId="36" w15:restartNumberingAfterBreak="0">
+  <w:abstractNum w:abstractNumId="39" w15:restartNumberingAfterBreak="0">
     <w:nsid w:val="7AB36760"/>
     <w:multiLevelType w:val="hybridMultilevel"/>
     <w:tmpl w:val="2A60134C"/>
@@ -7225,7 +8522,7 @@
       </w:pPr>
     </w:lvl>
   </w:abstractNum>
-  <w:abstractNum w:abstractNumId="37" w15:restartNumberingAfterBreak="0">
+  <w:abstractNum w:abstractNumId="40" w15:restartNumberingAfterBreak="0">
     <w:nsid w:val="7B9B44FE"/>
     <w:multiLevelType w:val="multilevel"/>
     <w:tmpl w:val="06565EEA"/>
@@ -7374,7 +8671,7 @@
       </w:rPr>
     </w:lvl>
   </w:abstractNum>
-  <w:abstractNum w:abstractNumId="38" w15:restartNumberingAfterBreak="0">
+  <w:abstractNum w:abstractNumId="41" w15:restartNumberingAfterBreak="0">
     <w:nsid w:val="7DBB548A"/>
     <w:multiLevelType w:val="multilevel"/>
     <w:tmpl w:val="D5CA36FE"/>
@@ -7523,7 +8820,7 @@
       </w:rPr>
     </w:lvl>
   </w:abstractNum>
-  <w:abstractNum w:abstractNumId="39" w15:restartNumberingAfterBreak="0">
+  <w:abstractNum w:abstractNumId="42" w15:restartNumberingAfterBreak="0">
     <w:nsid w:val="7F291C01"/>
     <w:multiLevelType w:val="hybridMultilevel"/>
     <w:tmpl w:val="19B0EB20"/>
@@ -7640,120 +8937,129 @@
     <w:abstractNumId w:val="3"/>
   </w:num>
   <w:num w:numId="2" w16cid:durableId="1950772592">
-    <w:abstractNumId w:val="8"/>
+    <w:abstractNumId w:val="9"/>
   </w:num>
   <w:num w:numId="3" w16cid:durableId="1602300098">
-    <w:abstractNumId w:val="12"/>
+    <w:abstractNumId w:val="13"/>
   </w:num>
   <w:num w:numId="4" w16cid:durableId="1683628842">
-    <w:abstractNumId w:val="28"/>
+    <w:abstractNumId w:val="30"/>
   </w:num>
   <w:num w:numId="5" w16cid:durableId="1386223737">
-    <w:abstractNumId w:val="30"/>
+    <w:abstractNumId w:val="32"/>
   </w:num>
   <w:num w:numId="6" w16cid:durableId="1475878724">
     <w:abstractNumId w:val="4"/>
   </w:num>
   <w:num w:numId="7" w16cid:durableId="137695483">
-    <w:abstractNumId w:val="11"/>
+    <w:abstractNumId w:val="12"/>
   </w:num>
   <w:num w:numId="8" w16cid:durableId="1194346673">
-    <w:abstractNumId w:val="19"/>
+    <w:abstractNumId w:val="20"/>
   </w:num>
   <w:num w:numId="9" w16cid:durableId="1427338902">
-    <w:abstractNumId w:val="15"/>
+    <w:abstractNumId w:val="16"/>
   </w:num>
   <w:num w:numId="10" w16cid:durableId="1502503839">
-    <w:abstractNumId w:val="9"/>
+    <w:abstractNumId w:val="10"/>
   </w:num>
   <w:num w:numId="11" w16cid:durableId="686952156">
-    <w:abstractNumId w:val="24"/>
+    <w:abstractNumId w:val="26"/>
   </w:num>
   <w:num w:numId="12" w16cid:durableId="709694976">
-    <w:abstractNumId w:val="35"/>
+    <w:abstractNumId w:val="38"/>
   </w:num>
   <w:num w:numId="13" w16cid:durableId="292685694">
-    <w:abstractNumId w:val="29"/>
+    <w:abstractNumId w:val="31"/>
   </w:num>
   <w:num w:numId="14" w16cid:durableId="957759102">
     <w:abstractNumId w:val="1"/>
   </w:num>
   <w:num w:numId="15" w16cid:durableId="189416961">
-    <w:abstractNumId w:val="36"/>
+    <w:abstractNumId w:val="39"/>
   </w:num>
   <w:num w:numId="16" w16cid:durableId="1388643475">
+    <w:abstractNumId w:val="22"/>
+  </w:num>
+  <w:num w:numId="17" w16cid:durableId="1646861192">
+    <w:abstractNumId w:val="18"/>
+  </w:num>
+  <w:num w:numId="18" w16cid:durableId="1905262714">
+    <w:abstractNumId w:val="34"/>
+  </w:num>
+  <w:num w:numId="19" w16cid:durableId="2068648941">
+    <w:abstractNumId w:val="11"/>
+  </w:num>
+  <w:num w:numId="20" w16cid:durableId="744108764">
+    <w:abstractNumId w:val="42"/>
+  </w:num>
+  <w:num w:numId="21" w16cid:durableId="462575729">
+    <w:abstractNumId w:val="37"/>
+  </w:num>
+  <w:num w:numId="22" w16cid:durableId="687369348">
+    <w:abstractNumId w:val="14"/>
+  </w:num>
+  <w:num w:numId="23" w16cid:durableId="849218069">
+    <w:abstractNumId w:val="15"/>
+  </w:num>
+  <w:num w:numId="24" w16cid:durableId="1647660055">
+    <w:abstractNumId w:val="6"/>
+  </w:num>
+  <w:num w:numId="25" w16cid:durableId="652871880">
+    <w:abstractNumId w:val="17"/>
+  </w:num>
+  <w:num w:numId="26" w16cid:durableId="666830421">
     <w:abstractNumId w:val="21"/>
   </w:num>
-  <w:num w:numId="17" w16cid:durableId="1646861192">
-    <w:abstractNumId w:val="17"/>
-  </w:num>
-  <w:num w:numId="18" w16cid:durableId="1905262714">
-    <w:abstractNumId w:val="31"/>
-  </w:num>
-  <w:num w:numId="19" w16cid:durableId="2068648941">
-    <w:abstractNumId w:val="10"/>
-  </w:num>
-  <w:num w:numId="20" w16cid:durableId="744108764">
-    <w:abstractNumId w:val="39"/>
-  </w:num>
-  <w:num w:numId="21" w16cid:durableId="462575729">
-    <w:abstractNumId w:val="34"/>
-  </w:num>
-  <w:num w:numId="22" w16cid:durableId="687369348">
-    <w:abstractNumId w:val="13"/>
-  </w:num>
-  <w:num w:numId="23" w16cid:durableId="849218069">
-    <w:abstractNumId w:val="14"/>
-  </w:num>
-  <w:num w:numId="24" w16cid:durableId="1647660055">
-    <w:abstractNumId w:val="5"/>
-  </w:num>
-  <w:num w:numId="25" w16cid:durableId="652871880">
-    <w:abstractNumId w:val="16"/>
-  </w:num>
-  <w:num w:numId="26" w16cid:durableId="666830421">
-    <w:abstractNumId w:val="20"/>
-  </w:num>
   <w:num w:numId="27" w16cid:durableId="1227912586">
-    <w:abstractNumId w:val="23"/>
+    <w:abstractNumId w:val="25"/>
   </w:num>
   <w:num w:numId="28" w16cid:durableId="871578393">
     <w:abstractNumId w:val="0"/>
   </w:num>
   <w:num w:numId="29" w16cid:durableId="1212232010">
-    <w:abstractNumId w:val="18"/>
+    <w:abstractNumId w:val="19"/>
   </w:num>
   <w:num w:numId="30" w16cid:durableId="685981592">
-    <w:abstractNumId w:val="22"/>
+    <w:abstractNumId w:val="24"/>
   </w:num>
   <w:num w:numId="31" w16cid:durableId="1501386437">
     <w:abstractNumId w:val="2"/>
   </w:num>
   <w:num w:numId="32" w16cid:durableId="363021978">
+    <w:abstractNumId w:val="8"/>
+  </w:num>
+  <w:num w:numId="33" w16cid:durableId="689839707">
+    <w:abstractNumId w:val="35"/>
+  </w:num>
+  <w:num w:numId="34" w16cid:durableId="331493884">
+    <w:abstractNumId w:val="41"/>
+  </w:num>
+  <w:num w:numId="35" w16cid:durableId="1048647315">
     <w:abstractNumId w:val="7"/>
   </w:num>
-  <w:num w:numId="33" w16cid:durableId="689839707">
-    <w:abstractNumId w:val="32"/>
-  </w:num>
-  <w:num w:numId="34" w16cid:durableId="331493884">
-    <w:abstractNumId w:val="38"/>
-  </w:num>
-  <w:num w:numId="35" w16cid:durableId="1048647315">
-    <w:abstractNumId w:val="6"/>
-  </w:num>
   <w:num w:numId="36" w16cid:durableId="2116902546">
-    <w:abstractNumId w:val="25"/>
+    <w:abstractNumId w:val="27"/>
   </w:num>
   <w:num w:numId="37" w16cid:durableId="184758068">
-    <w:abstractNumId w:val="37"/>
+    <w:abstractNumId w:val="40"/>
   </w:num>
   <w:num w:numId="38" w16cid:durableId="219832829">
-    <w:abstractNumId w:val="27"/>
+    <w:abstractNumId w:val="29"/>
   </w:num>
   <w:num w:numId="39" w16cid:durableId="1269121463">
-    <w:abstractNumId w:val="26"/>
+    <w:abstractNumId w:val="28"/>
   </w:num>
   <w:num w:numId="40" w16cid:durableId="1454596150">
+    <w:abstractNumId w:val="36"/>
+  </w:num>
+  <w:num w:numId="41" w16cid:durableId="144245401">
+    <w:abstractNumId w:val="5"/>
+  </w:num>
+  <w:num w:numId="42" w16cid:durableId="36587069">
+    <w:abstractNumId w:val="23"/>
+  </w:num>
+  <w:num w:numId="43" w16cid:durableId="399250278">
     <w:abstractNumId w:val="33"/>
   </w:num>
   <w:numIdMacAtCleanup w:val="18"/>
@@ -9476,16 +10782,15 @@
 </file>
 
 <file path=customXml/item1.xml><?xml version="1.0" encoding="utf-8"?>
-<b:Sources xmlns:b="http://schemas.openxmlformats.org/officeDocument/2006/bibliography" xmlns="http://schemas.openxmlformats.org/officeDocument/2006/bibliography" SelectedStyle="\APASixthEditionOfficeOnline.xsl" StyleName="APA" Version="6"/>
+<?mso-contentType ?>
+<FormTemplates xmlns="http://schemas.microsoft.com/sharepoint/v3/contenttype/forms">
+  <Display>DocumentLibraryForm</Display>
+  <Edit>DocumentLibraryForm</Edit>
+  <New>DocumentLibraryForm</New>
+</FormTemplates>
 </file>
 
 <file path=customXml/item2.xml><?xml version="1.0" encoding="utf-8"?>
-<p:properties xmlns:p="http://schemas.microsoft.com/office/2006/metadata/properties" xmlns:xsi="http://www.w3.org/2001/XMLSchema-instance" xmlns:pc="http://schemas.microsoft.com/office/infopath/2007/PartnerControls">
-  <documentManagement/>
-</p:properties>
-</file>
-
-<file path=customXml/item3.xml><?xml version="1.0" encoding="utf-8"?>
 <ct:contentTypeSchema xmlns:ct="http://schemas.microsoft.com/office/2006/metadata/contentType" xmlns:ma="http://schemas.microsoft.com/office/2006/metadata/properties/metaAttributes" ct:_="" ma:_="" ma:contentTypeName="Documento" ma:contentTypeID="0x010100E96778489EE7714D8BD12CC105EB918B" ma:contentTypeVersion="2" ma:contentTypeDescription="Crear nuevo documento." ma:contentTypeScope="" ma:versionID="416c5c7ae9b5d54d83875cd3c65194e3">
   <xsd:schema xmlns:xsd="http://www.w3.org/2001/XMLSchema" xmlns:xs="http://www.w3.org/2001/XMLSchema" xmlns:p="http://schemas.microsoft.com/office/2006/metadata/properties" xmlns:ns2="126e8a1c-9ea9-435a-ac89-d06c80d62e30" targetNamespace="http://schemas.microsoft.com/office/2006/metadata/properties" ma:root="true" ma:fieldsID="70a237c842677bd850644f8595079f5e" ns2:_="">
     <xsd:import namespace="126e8a1c-9ea9-435a-ac89-d06c80d62e30"/>
@@ -9617,33 +10922,25 @@
 </ct:contentTypeSchema>
 </file>
 
+<file path=customXml/item3.xml><?xml version="1.0" encoding="utf-8"?>
+<p:properties xmlns:p="http://schemas.microsoft.com/office/2006/metadata/properties" xmlns:xsi="http://www.w3.org/2001/XMLSchema-instance" xmlns:pc="http://schemas.microsoft.com/office/infopath/2007/PartnerControls">
+  <documentManagement/>
+</p:properties>
+</file>
+
 <file path=customXml/item4.xml><?xml version="1.0" encoding="utf-8"?>
-<?mso-contentType ?>
-<FormTemplates xmlns="http://schemas.microsoft.com/sharepoint/v3/contenttype/forms">
-  <Display>DocumentLibraryForm</Display>
-  <Edit>DocumentLibraryForm</Edit>
-  <New>DocumentLibraryForm</New>
-</FormTemplates>
+<b:Sources xmlns:b="http://schemas.openxmlformats.org/officeDocument/2006/bibliography" xmlns="http://schemas.openxmlformats.org/officeDocument/2006/bibliography" SelectedStyle="\APASixthEditionOfficeOnline.xsl" StyleName="APA" Version="6"/>
 </file>
 
 <file path=customXml/itemProps1.xml><?xml version="1.0" encoding="utf-8"?>
-<ds:datastoreItem xmlns:ds="http://schemas.openxmlformats.org/officeDocument/2006/customXml" ds:itemID="{38798A93-35BB-4E36-97F5-7254B21EAFCC}">
+<ds:datastoreItem xmlns:ds="http://schemas.openxmlformats.org/officeDocument/2006/customXml" ds:itemID="{DABAA964-10BA-4DBC-ABF2-CDEAC0FAF7AA}">
   <ds:schemaRefs>
-    <ds:schemaRef ds:uri="http://schemas.openxmlformats.org/officeDocument/2006/bibliography"/>
+    <ds:schemaRef ds:uri="http://schemas.microsoft.com/sharepoint/v3/contenttype/forms"/>
   </ds:schemaRefs>
 </ds:datastoreItem>
 </file>
 
 <file path=customXml/itemProps2.xml><?xml version="1.0" encoding="utf-8"?>
-<ds:datastoreItem xmlns:ds="http://schemas.openxmlformats.org/officeDocument/2006/customXml" ds:itemID="{5F1783E3-BA1C-4CA3-8E32-C9B378BBED03}">
-  <ds:schemaRefs>
-    <ds:schemaRef ds:uri="http://schemas.microsoft.com/office/2006/metadata/properties"/>
-    <ds:schemaRef ds:uri="http://schemas.microsoft.com/office/infopath/2007/PartnerControls"/>
-  </ds:schemaRefs>
-</ds:datastoreItem>
-</file>
-
-<file path=customXml/itemProps3.xml><?xml version="1.0" encoding="utf-8"?>
 <ds:datastoreItem xmlns:ds="http://schemas.openxmlformats.org/officeDocument/2006/customXml" ds:itemID="{90673534-9590-47F8-B0D6-46AB217CB3AD}">
   <ds:schemaRefs>
     <ds:schemaRef ds:uri="http://schemas.microsoft.com/office/2006/metadata/contentType"/>
@@ -9661,10 +10958,19 @@
 </ds:datastoreItem>
 </file>
 
+<file path=customXml/itemProps3.xml><?xml version="1.0" encoding="utf-8"?>
+<ds:datastoreItem xmlns:ds="http://schemas.openxmlformats.org/officeDocument/2006/customXml" ds:itemID="{5F1783E3-BA1C-4CA3-8E32-C9B378BBED03}">
+  <ds:schemaRefs>
+    <ds:schemaRef ds:uri="http://schemas.microsoft.com/office/2006/metadata/properties"/>
+    <ds:schemaRef ds:uri="http://schemas.microsoft.com/office/infopath/2007/PartnerControls"/>
+  </ds:schemaRefs>
+</ds:datastoreItem>
+</file>
+
 <file path=customXml/itemProps4.xml><?xml version="1.0" encoding="utf-8"?>
-<ds:datastoreItem xmlns:ds="http://schemas.openxmlformats.org/officeDocument/2006/customXml" ds:itemID="{DABAA964-10BA-4DBC-ABF2-CDEAC0FAF7AA}">
+<ds:datastoreItem xmlns:ds="http://schemas.openxmlformats.org/officeDocument/2006/customXml" ds:itemID="{38798A93-35BB-4E36-97F5-7254B21EAFCC}">
   <ds:schemaRefs>
-    <ds:schemaRef ds:uri="http://schemas.microsoft.com/sharepoint/v3/contenttype/forms"/>
+    <ds:schemaRef ds:uri="http://schemas.openxmlformats.org/officeDocument/2006/bibliography"/>
   </ds:schemaRefs>
 </ds:datastoreItem>
 </file>
</xml_diff>